<commit_message>
Cadastro do Gato funcionando!
</commit_message>
<xml_diff>
--- a/Documentação/Documentação_CatLovers.docx
+++ b/Documentação/Documentação_CatLovers.docx
@@ -2,6 +2,18 @@
 <file path=word/document.xml><?xml version="1.0" encoding="utf-8"?>
 <w:document xmlns:wpc="http://schemas.microsoft.com/office/word/2010/wordprocessingCanvas" xmlns:cx="http://schemas.microsoft.com/office/drawing/2014/chartex" xmlns:cx1="http://schemas.microsoft.com/office/drawing/2015/9/8/chartex" xmlns:cx2="http://schemas.microsoft.com/office/drawing/2015/10/21/chartex" xmlns:cx3="http://schemas.microsoft.com/office/drawing/2016/5/9/chartex" xmlns:cx4="http://schemas.microsoft.com/office/drawing/2016/5/10/chartex" xmlns:cx5="http://schemas.microsoft.com/office/drawing/2016/5/11/chartex" xmlns:cx6="http://schemas.microsoft.com/office/drawing/2016/5/12/chartex" xmlns:cx7="http://schemas.microsoft.com/office/drawing/2016/5/13/chartex" xmlns:cx8="http://schemas.microsoft.com/office/drawing/2016/5/14/chartex" xmlns:mc="http://schemas.openxmlformats.org/markup-compatibility/2006" xmlns:aink="http://schemas.microsoft.com/office/drawing/2016/ink" xmlns:am3d="http://schemas.microsoft.com/office/drawing/2017/model3d" xmlns:o="urn:schemas-microsoft-com:office:office" xmlns:oel="http://schemas.microsoft.com/office/2019/extlst" xmlns:r="http://schemas.openxmlformats.org/officeDocument/2006/relationships" xmlns:m="http://schemas.openxmlformats.org/officeDocument/2006/math" xmlns:v="urn:schemas-microsoft-com:vml" xmlns:wp14="http://schemas.microsoft.com/office/word/2010/wordprocessingDrawing" xmlns:wp="http://schemas.openxmlformats.org/drawingml/2006/wordprocessingDrawing" xmlns:w10="urn:schemas-microsoft-com:office:word" xmlns:w="http://schemas.openxmlformats.org/wordprocessingml/2006/main" xmlns:w14="http://schemas.microsoft.com/office/word/2010/wordml" xmlns:w15="http://schemas.microsoft.com/office/word/2012/wordml" xmlns:w16cex="http://schemas.microsoft.com/office/word/2018/wordml/cex" xmlns:w16cid="http://schemas.microsoft.com/office/word/2016/wordml/cid" xmlns:w16="http://schemas.microsoft.com/office/word/2018/wordml" xmlns:w16du="http://schemas.microsoft.com/office/word/2023/wordml/word16du" xmlns:w16sdtdh="http://schemas.microsoft.com/office/word/2020/wordml/sdtdatahash" xmlns:w16se="http://schemas.microsoft.com/office/word/2015/wordml/symex" xmlns:wpg="http://schemas.microsoft.com/office/word/2010/wordprocessingGroup" xmlns:wpi="http://schemas.microsoft.com/office/word/2010/wordprocessingInk" xmlns:wne="http://schemas.microsoft.com/office/word/2006/wordml" xmlns:wps="http://schemas.microsoft.com/office/word/2010/wordprocessingShape" mc:Ignorable="w14 w15 w16se w16cid w16 w16cex w16sdtdh wp14">
   <w:body>
+    <w:p>
+      <w:pPr>
+        <w:ind w:left="284" w:right="-437" w:firstLine="0"/>
+        <w:jc w:val="center"/>
+      </w:pPr>
+    </w:p>
+    <w:p>
+      <w:pPr>
+        <w:ind w:left="284" w:right="-437" w:firstLine="0"/>
+        <w:jc w:val="center"/>
+      </w:pPr>
+    </w:p>
     <w:p>
       <w:pPr>
         <w:ind w:left="284" w:right="-437" w:firstLine="0"/>
@@ -264,6 +276,7 @@
           <w:rFonts w:ascii="Yu Gothic Light" w:eastAsia="Yu Gothic Light" w:hAnsi="Yu Gothic Light" w:cs="Yu Gothic Light"/>
           <w:b/>
         </w:rPr>
+        <w:lastRenderedPageBreak/>
         <w:t>São Paulo</w:t>
       </w:r>
       <w:r>
@@ -309,7 +322,6 @@
           <w:rFonts w:ascii="Yu Gothic Light" w:eastAsia="Yu Gothic Light" w:hAnsi="Yu Gothic Light" w:cs="Yu Gothic Light"/>
           <w:sz w:val="32"/>
         </w:rPr>
-        <w:lastRenderedPageBreak/>
         <w:t xml:space="preserve">1. </w:t>
       </w:r>
       <w:r>
@@ -1706,6 +1718,39 @@
     </w:p>
     <w:p>
       <w:pPr>
+        <w:pStyle w:val="PargrafodaLista"/>
+        <w:spacing w:after="160"/>
+        <w:ind w:left="284" w:right="-437" w:firstLine="424"/>
+        <w:rPr>
+          <w:rFonts w:ascii="Yu Gothic Light" w:eastAsia="Yu Gothic Light" w:hAnsi="Yu Gothic Light" w:cs="Yu Gothic Light"/>
+          <w:color w:val="000000" w:themeColor="text1"/>
+        </w:rPr>
+      </w:pPr>
+    </w:p>
+    <w:p>
+      <w:pPr>
+        <w:pStyle w:val="PargrafodaLista"/>
+        <w:spacing w:after="160"/>
+        <w:ind w:left="284" w:right="-437" w:firstLine="424"/>
+        <w:rPr>
+          <w:rFonts w:ascii="Yu Gothic Light" w:eastAsia="Yu Gothic Light" w:hAnsi="Yu Gothic Light" w:cs="Yu Gothic Light"/>
+          <w:color w:val="000000" w:themeColor="text1"/>
+        </w:rPr>
+      </w:pPr>
+    </w:p>
+    <w:p>
+      <w:pPr>
+        <w:pStyle w:val="PargrafodaLista"/>
+        <w:spacing w:after="160"/>
+        <w:ind w:left="284" w:right="-437" w:firstLine="424"/>
+        <w:rPr>
+          <w:rFonts w:ascii="Yu Gothic Light" w:eastAsia="Yu Gothic Light" w:hAnsi="Yu Gothic Light" w:cs="Yu Gothic Light"/>
+          <w:color w:val="000000" w:themeColor="text1"/>
+        </w:rPr>
+      </w:pPr>
+    </w:p>
+    <w:p>
+      <w:pPr>
         <w:spacing w:after="160"/>
         <w:ind w:left="0" w:right="-437" w:firstLine="0"/>
         <w:rPr>
@@ -1726,6 +1771,7 @@
           <w:sz w:val="32"/>
           <w:szCs w:val="32"/>
         </w:rPr>
+        <w:lastRenderedPageBreak/>
         <w:t>4. Escopo</w:t>
       </w:r>
     </w:p>
@@ -1748,7 +1794,6 @@
           <w:sz w:val="32"/>
           <w:szCs w:val="32"/>
         </w:rPr>
-        <w:lastRenderedPageBreak/>
         <w:tab/>
       </w:r>
       <w:r>
@@ -2211,6 +2256,7 @@
           <w:color w:val="auto"/>
           <w:szCs w:val="24"/>
         </w:rPr>
+        <w:lastRenderedPageBreak/>
         <w:t xml:space="preserve"> </w:t>
       </w:r>
       <w:r>
@@ -2300,7 +2346,6 @@
           <w:color w:val="auto"/>
           <w:szCs w:val="24"/>
         </w:rPr>
-        <w:lastRenderedPageBreak/>
         <w:t>Tela</w:t>
       </w:r>
       <w:r>
@@ -2901,6 +2946,7 @@
           <w:sz w:val="32"/>
           <w:szCs w:val="32"/>
         </w:rPr>
+        <w:lastRenderedPageBreak/>
         <w:t>5. Contexto socioemocional</w:t>
       </w:r>
     </w:p>
@@ -2955,7 +3001,6 @@
           <w:color w:val="auto"/>
           <w:szCs w:val="24"/>
         </w:rPr>
-        <w:lastRenderedPageBreak/>
         <w:t xml:space="preserve">Quando nasci, minha família já possuía uma gata de estimação, seu nome era Xuxa. Ela acompanhou meus passos, </w:t>
       </w:r>
       <w:r>
@@ -3297,17 +3342,7 @@
           <w:color w:val="auto"/>
           <w:szCs w:val="24"/>
         </w:rPr>
-        <w:t xml:space="preserve"> </w:t>
-      </w:r>
-      <w:r>
-        <w:rPr>
-          <w:rFonts w:ascii="Yu Gothic Light" w:eastAsia="Yu Gothic Light" w:hAnsi="Yu Gothic Light" w:cs="Yu Gothic Light"/>
-          <w:b/>
-          <w:bCs/>
-          <w:color w:val="auto"/>
-          <w:szCs w:val="24"/>
-        </w:rPr>
-        <w:t>A</w:t>
+        <w:t xml:space="preserve"> A</w:t>
       </w:r>
       <w:r>
         <w:rPr>
@@ -3866,27 +3901,7 @@
           <w:color w:val="auto"/>
           <w:szCs w:val="24"/>
         </w:rPr>
-        <w:t>4</w:t>
-      </w:r>
-      <w:r>
-        <w:rPr>
-          <w:rFonts w:ascii="Yu Gothic Light" w:eastAsia="Yu Gothic Light" w:hAnsi="Yu Gothic Light" w:cs="Yu Gothic Light"/>
-          <w:b/>
-          <w:bCs/>
-          <w:color w:val="auto"/>
-          <w:szCs w:val="24"/>
-        </w:rPr>
-        <w:t xml:space="preserve"> </w:t>
-      </w:r>
-      <w:r>
-        <w:rPr>
-          <w:rFonts w:ascii="Yu Gothic Light" w:eastAsia="Yu Gothic Light" w:hAnsi="Yu Gothic Light" w:cs="Yu Gothic Light"/>
-          <w:b/>
-          <w:bCs/>
-          <w:color w:val="auto"/>
-          <w:szCs w:val="24"/>
-        </w:rPr>
-        <w:t>Conclusão</w:t>
+        <w:t>4 Conclusão</w:t>
       </w:r>
     </w:p>
     <w:p>

</xml_diff>

<commit_message>
Gráfico de linha funcionando!
</commit_message>
<xml_diff>
--- a/Documentação/Documentação_CatLovers.docx
+++ b/Documentação/Documentação_CatLovers.docx
@@ -202,30 +202,13 @@
     </w:p>
     <w:p>
       <w:pPr>
-        <w:ind w:left="284" w:right="-437" w:firstLine="0"/>
+        <w:ind w:left="0" w:right="-437" w:firstLine="0"/>
         <w:jc w:val="left"/>
         <w:rPr>
           <w:rFonts w:ascii="Yu Gothic Light" w:eastAsia="Yu Gothic Light" w:hAnsi="Yu Gothic Light" w:cs="Yu Gothic Light"/>
           <w:b/>
         </w:rPr>
       </w:pPr>
-    </w:p>
-    <w:p>
-      <w:pPr>
-        <w:ind w:left="284" w:right="-437" w:firstLine="0"/>
-        <w:jc w:val="left"/>
-        <w:rPr>
-          <w:rFonts w:ascii="Yu Gothic Light" w:eastAsia="Yu Gothic Light" w:hAnsi="Yu Gothic Light" w:cs="Yu Gothic Light"/>
-          <w:b/>
-        </w:rPr>
-      </w:pPr>
-      <w:r>
-        <w:rPr>
-          <w:rFonts w:ascii="Yu Gothic Light" w:eastAsia="Yu Gothic Light" w:hAnsi="Yu Gothic Light" w:cs="Yu Gothic Light"/>
-          <w:b/>
-        </w:rPr>
-        <w:t xml:space="preserve"> </w:t>
-      </w:r>
     </w:p>
     <w:p>
       <w:pPr>
@@ -276,7 +259,6 @@
           <w:rFonts w:ascii="Yu Gothic Light" w:eastAsia="Yu Gothic Light" w:hAnsi="Yu Gothic Light" w:cs="Yu Gothic Light"/>
           <w:b/>
         </w:rPr>
-        <w:lastRenderedPageBreak/>
         <w:t>São Paulo</w:t>
       </w:r>
       <w:r>
@@ -4029,6 +4011,7 @@
         <w:docPartUnique/>
       </w:docPartObj>
     </w:sdtPr>
+    <w:sdtEndPr/>
     <w:sdtContent>
       <w:p>
         <w:pPr>

</xml_diff>